<commit_message>
Atualização do doc de arquitetura
</commit_message>
<xml_diff>
--- a/Documentos/Paciente Virtual - Documento de Arquitetura.docx
+++ b/Documentos/Paciente Virtual - Documento de Arquitetura.docx
@@ -3807,9 +3807,9 @@
         <w:lastRenderedPageBreak/>
         <w:drawing>
           <wp:inline distT="0" distB="0" distL="0" distR="0">
-            <wp:extent cx="5943600" cy="4613366"/>
-            <wp:effectExtent l="0" t="0" r="0" b="0"/>
-            <wp:docPr id="1" name="Imagem 1" descr="C:\Users\nagem\Desktop\Main_Enfer.jpg"/>
+            <wp:extent cx="6124575" cy="4753837"/>
+            <wp:effectExtent l="0" t="0" r="0" b="8890"/>
+            <wp:docPr id="3" name="Imagem 3" descr="C:\Users\nagem\Desktop\Main_Enfer.jpg"/>
             <wp:cNvGraphicFramePr>
               <a:graphicFrameLocks xmlns:a="http://schemas.openxmlformats.org/drawingml/2006/main" noChangeAspect="1"/>
             </wp:cNvGraphicFramePr>
@@ -3817,7 +3817,7 @@
               <a:graphicData uri="http://schemas.openxmlformats.org/drawingml/2006/picture">
                 <pic:pic xmlns:pic="http://schemas.openxmlformats.org/drawingml/2006/picture">
                   <pic:nvPicPr>
-                    <pic:cNvPr id="0" name="Picture 1" descr="C:\Users\nagem\Desktop\Main_Enfer.jpg"/>
+                    <pic:cNvPr id="0" name="Picture 2" descr="C:\Users\nagem\Desktop\Main_Enfer.jpg"/>
                     <pic:cNvPicPr>
                       <a:picLocks noChangeAspect="1" noChangeArrowheads="1"/>
                     </pic:cNvPicPr>
@@ -3838,7 +3838,7 @@
                   <pic:spPr bwMode="auto">
                     <a:xfrm>
                       <a:off x="0" y="0"/>
-                      <a:ext cx="5943600" cy="4613366"/>
+                      <a:ext cx="6128914" cy="4757205"/>
                     </a:xfrm>
                     <a:prstGeom prst="rect">
                       <a:avLst/>
@@ -3854,6 +3854,8 @@
           </wp:inline>
         </w:drawing>
       </w:r>
+      <w:bookmarkStart w:id="24" w:name="_GoBack"/>
+      <w:bookmarkEnd w:id="24"/>
     </w:p>
     <w:p>
       <w:pPr>
@@ -3883,8 +3885,8 @@
           <w:lang w:val="pt-BR"/>
         </w:rPr>
       </w:pPr>
-      <w:bookmarkStart w:id="24" w:name="_Toc18206184"/>
-      <w:bookmarkStart w:id="25" w:name="_Toc321036883"/>
+      <w:bookmarkStart w:id="25" w:name="_Toc18206184"/>
+      <w:bookmarkStart w:id="26" w:name="_Toc321036883"/>
       <w:r>
         <w:rPr>
           <w:rFonts w:ascii="Times New Roman" w:hAnsi="Times New Roman"/>
@@ -3894,8 +3896,8 @@
         </w:rPr>
         <w:t>Realizações de Casos de Uso</w:t>
       </w:r>
-      <w:bookmarkEnd w:id="24"/>
       <w:bookmarkEnd w:id="25"/>
+      <w:bookmarkEnd w:id="26"/>
     </w:p>
     <w:p>
       <w:pPr>
@@ -3973,8 +3975,8 @@
           <w:lang w:val="pt-BR"/>
         </w:rPr>
       </w:pPr>
-      <w:bookmarkStart w:id="26" w:name="_Toc18206185"/>
-      <w:bookmarkStart w:id="27" w:name="_Toc321036884"/>
+      <w:bookmarkStart w:id="27" w:name="_Toc18206185"/>
+      <w:bookmarkStart w:id="28" w:name="_Toc321036884"/>
       <w:r>
         <w:rPr>
           <w:rFonts w:ascii="Times New Roman" w:hAnsi="Times New Roman"/>
@@ -3982,8 +3984,8 @@
         </w:rPr>
         <w:t>Visão Lógica</w:t>
       </w:r>
-      <w:bookmarkEnd w:id="26"/>
       <w:bookmarkEnd w:id="27"/>
+      <w:bookmarkEnd w:id="28"/>
     </w:p>
     <w:p>
       <w:pPr>
@@ -3996,8 +3998,8 @@
           <w:lang w:val="pt-BR"/>
         </w:rPr>
       </w:pPr>
-      <w:bookmarkStart w:id="28" w:name="_Toc18206186"/>
-      <w:bookmarkStart w:id="29" w:name="_Toc321036885"/>
+      <w:bookmarkStart w:id="29" w:name="_Toc18206186"/>
+      <w:bookmarkStart w:id="30" w:name="_Toc321036885"/>
       <w:r>
         <w:rPr>
           <w:rFonts w:ascii="Times New Roman" w:hAnsi="Times New Roman"/>
@@ -4007,8 +4009,8 @@
         </w:rPr>
         <w:t>Visão Geral</w:t>
       </w:r>
-      <w:bookmarkEnd w:id="28"/>
       <w:bookmarkEnd w:id="29"/>
+      <w:bookmarkEnd w:id="30"/>
     </w:p>
     <w:p>
       <w:pPr>
@@ -4175,18 +4177,7 @@
           <w:szCs w:val="24"/>
           <w:lang w:val="pt-BR"/>
         </w:rPr>
-        <w:t xml:space="preserve">Esses componentes são responsáveis por integrar os Models com as Views, de </w:t>
-      </w:r>
-      <w:bookmarkStart w:id="30" w:name="_GoBack"/>
-      <w:bookmarkEnd w:id="30"/>
-      <w:r>
-        <w:rPr>
-          <w:iCs/>
-          <w:sz w:val="24"/>
-          <w:szCs w:val="24"/>
-          <w:lang w:val="pt-BR"/>
-        </w:rPr>
-        <w:t>acordo com a interação com usuário.</w:t>
+        <w:t>Esses componentes são responsáveis por integrar os Models com as Views, de acordo com a interação com usuário.</w:t>
       </w:r>
     </w:p>
     <w:p>
@@ -4490,9 +4481,9 @@
         </w:rPr>
         <w:drawing>
           <wp:inline distT="0" distB="0" distL="0" distR="0">
-            <wp:extent cx="2927359" cy="4657725"/>
-            <wp:effectExtent l="0" t="0" r="6350" b="0"/>
-            <wp:docPr id="12" name="Imagem 12" descr="C:\Users\nagem\Desktop\Diagrama de Implantação.jpg"/>
+            <wp:extent cx="2669727" cy="4238625"/>
+            <wp:effectExtent l="0" t="0" r="0" b="0"/>
+            <wp:docPr id="2" name="Imagem 2"/>
             <wp:cNvGraphicFramePr>
               <a:graphicFrameLocks xmlns:a="http://schemas.openxmlformats.org/drawingml/2006/main" noChangeAspect="1"/>
             </wp:cNvGraphicFramePr>
@@ -4500,7 +4491,7 @@
               <a:graphicData uri="http://schemas.openxmlformats.org/drawingml/2006/picture">
                 <pic:pic xmlns:pic="http://schemas.openxmlformats.org/drawingml/2006/picture">
                   <pic:nvPicPr>
-                    <pic:cNvPr id="0" name="Picture 5" descr="C:\Users\nagem\Desktop\Diagrama de Implantação.jpg"/>
+                    <pic:cNvPr id="0" name="Picture 1"/>
                     <pic:cNvPicPr>
                       <a:picLocks noChangeAspect="1" noChangeArrowheads="1"/>
                     </pic:cNvPicPr>
@@ -4521,7 +4512,7 @@
                   <pic:spPr bwMode="auto">
                     <a:xfrm>
                       <a:off x="0" y="0"/>
-                      <a:ext cx="2927619" cy="4658139"/>
+                      <a:ext cx="2669727" cy="4238625"/>
                     </a:xfrm>
                     <a:prstGeom prst="rect">
                       <a:avLst/>
@@ -5104,29 +5095,15 @@
             </w:rPr>
             <w:t>of</w:t>
           </w:r>
-          <w:r>
-            <w:fldChar w:fldCharType="begin"/>
-          </w:r>
-          <w:r>
-            <w:instrText xml:space="preserve"> NUMPAGES  \* MERGEFORMAT </w:instrText>
-          </w:r>
-          <w:r>
-            <w:fldChar w:fldCharType="separate"/>
-          </w:r>
-          <w:r>
-            <w:rPr>
-              <w:rStyle w:val="Nmerodepgina"/>
-              <w:noProof/>
-            </w:rPr>
-            <w:t>9</w:t>
-          </w:r>
-          <w:r>
-            <w:rPr>
-              <w:rStyle w:val="Nmerodepgina"/>
-              <w:noProof/>
-            </w:rPr>
-            <w:fldChar w:fldCharType="end"/>
-          </w:r>
+          <w:fldSimple w:instr=" NUMPAGES  \* MERGEFORMAT ">
+            <w:r>
+              <w:rPr>
+                <w:rStyle w:val="Nmerodepgina"/>
+                <w:noProof/>
+              </w:rPr>
+              <w:t>9</w:t>
+            </w:r>
+          </w:fldSimple>
         </w:p>
       </w:tc>
     </w:tr>

</xml_diff>

<commit_message>
Atualização do documento de arquitetura na parte dos diagramas de pacotes
</commit_message>
<xml_diff>
--- a/Documentos/Paciente Virtual - Documento de Arquitetura.docx
+++ b/Documentos/Paciente Virtual - Documento de Arquitetura.docx
@@ -3854,8 +3854,6 @@
           </wp:inline>
         </w:drawing>
       </w:r>
-      <w:bookmarkStart w:id="24" w:name="_GoBack"/>
-      <w:bookmarkEnd w:id="24"/>
     </w:p>
     <w:p>
       <w:pPr>
@@ -3885,8 +3883,8 @@
           <w:lang w:val="pt-BR"/>
         </w:rPr>
       </w:pPr>
-      <w:bookmarkStart w:id="25" w:name="_Toc18206184"/>
-      <w:bookmarkStart w:id="26" w:name="_Toc321036883"/>
+      <w:bookmarkStart w:id="24" w:name="_Toc18206184"/>
+      <w:bookmarkStart w:id="25" w:name="_Toc321036883"/>
       <w:r>
         <w:rPr>
           <w:rFonts w:ascii="Times New Roman" w:hAnsi="Times New Roman"/>
@@ -3896,8 +3894,8 @@
         </w:rPr>
         <w:t>Realizações de Casos de Uso</w:t>
       </w:r>
+      <w:bookmarkEnd w:id="24"/>
       <w:bookmarkEnd w:id="25"/>
-      <w:bookmarkEnd w:id="26"/>
     </w:p>
     <w:p>
       <w:pPr>
@@ -3975,8 +3973,8 @@
           <w:lang w:val="pt-BR"/>
         </w:rPr>
       </w:pPr>
-      <w:bookmarkStart w:id="27" w:name="_Toc18206185"/>
-      <w:bookmarkStart w:id="28" w:name="_Toc321036884"/>
+      <w:bookmarkStart w:id="26" w:name="_Toc18206185"/>
+      <w:bookmarkStart w:id="27" w:name="_Toc321036884"/>
       <w:r>
         <w:rPr>
           <w:rFonts w:ascii="Times New Roman" w:hAnsi="Times New Roman"/>
@@ -3984,8 +3982,8 @@
         </w:rPr>
         <w:t>Visão Lógica</w:t>
       </w:r>
+      <w:bookmarkEnd w:id="26"/>
       <w:bookmarkEnd w:id="27"/>
-      <w:bookmarkEnd w:id="28"/>
     </w:p>
     <w:p>
       <w:pPr>
@@ -3998,8 +3996,8 @@
           <w:lang w:val="pt-BR"/>
         </w:rPr>
       </w:pPr>
-      <w:bookmarkStart w:id="29" w:name="_Toc18206186"/>
-      <w:bookmarkStart w:id="30" w:name="_Toc321036885"/>
+      <w:bookmarkStart w:id="28" w:name="_Toc18206186"/>
+      <w:bookmarkStart w:id="29" w:name="_Toc321036885"/>
       <w:r>
         <w:rPr>
           <w:rFonts w:ascii="Times New Roman" w:hAnsi="Times New Roman"/>
@@ -4009,8 +4007,8 @@
         </w:rPr>
         <w:t>Visão Geral</w:t>
       </w:r>
+      <w:bookmarkEnd w:id="28"/>
       <w:bookmarkEnd w:id="29"/>
-      <w:bookmarkEnd w:id="30"/>
     </w:p>
     <w:p>
       <w:pPr>
@@ -4191,8 +4189,8 @@
           <w:lang w:val="pt-BR"/>
         </w:rPr>
       </w:pPr>
-      <w:bookmarkStart w:id="31" w:name="_Toc18206187"/>
-      <w:bookmarkStart w:id="32" w:name="_Toc321036886"/>
+      <w:bookmarkStart w:id="30" w:name="_Toc18206187"/>
+      <w:bookmarkStart w:id="31" w:name="_Toc321036886"/>
       <w:r>
         <w:rPr>
           <w:rFonts w:ascii="Times New Roman" w:hAnsi="Times New Roman"/>
@@ -4203,8 +4201,8 @@
         <w:lastRenderedPageBreak/>
         <w:t>Pacotes de Design Significativos do Ponto de Vista da Arquitetura</w:t>
       </w:r>
+      <w:bookmarkEnd w:id="30"/>
       <w:bookmarkEnd w:id="31"/>
-      <w:bookmarkEnd w:id="32"/>
     </w:p>
     <w:p>
       <w:pPr>
@@ -4226,9 +4224,9 @@
         </w:rPr>
         <w:drawing>
           <wp:inline distT="0" distB="0" distL="0" distR="0">
-            <wp:extent cx="5943600" cy="5475817"/>
+            <wp:extent cx="5105400" cy="4648200"/>
             <wp:effectExtent l="0" t="0" r="0" b="0"/>
-            <wp:docPr id="15" name="Imagem 15" descr="C:\Users\nagem\Desktop\Diagrama de Componentes.jpg"/>
+            <wp:docPr id="1" name="Imagem 1" descr="C:\Users\nagem\Desktop\Diagrama de Pacotes Da Arquitetura.jpg"/>
             <wp:cNvGraphicFramePr>
               <a:graphicFrameLocks xmlns:a="http://schemas.openxmlformats.org/drawingml/2006/main" noChangeAspect="1"/>
             </wp:cNvGraphicFramePr>
@@ -4236,13 +4234,120 @@
               <a:graphicData uri="http://schemas.openxmlformats.org/drawingml/2006/picture">
                 <pic:pic xmlns:pic="http://schemas.openxmlformats.org/drawingml/2006/picture">
                   <pic:nvPicPr>
-                    <pic:cNvPr id="0" name="Picture 8" descr="C:\Users\nagem\Desktop\Diagrama de Componentes.jpg"/>
+                    <pic:cNvPr id="0" name="Picture 1" descr="C:\Users\nagem\Desktop\Diagrama de Pacotes Da Arquitetura.jpg"/>
                     <pic:cNvPicPr>
                       <a:picLocks noChangeAspect="1" noChangeArrowheads="1"/>
                     </pic:cNvPicPr>
                   </pic:nvPicPr>
                   <pic:blipFill>
                     <a:blip r:embed="rId10">
+                      <a:extLst>
+                        <a:ext uri="{28A0092B-C50C-407E-A947-70E740481C1C}">
+                          <a14:useLocalDpi xmlns:a14="http://schemas.microsoft.com/office/drawing/2010/main" val="0"/>
+                        </a:ext>
+                      </a:extLst>
+                    </a:blip>
+                    <a:srcRect/>
+                    <a:stretch>
+                      <a:fillRect/>
+                    </a:stretch>
+                  </pic:blipFill>
+                  <pic:spPr bwMode="auto">
+                    <a:xfrm>
+                      <a:off x="0" y="0"/>
+                      <a:ext cx="5105400" cy="4648200"/>
+                    </a:xfrm>
+                    <a:prstGeom prst="rect">
+                      <a:avLst/>
+                    </a:prstGeom>
+                    <a:noFill/>
+                    <a:ln>
+                      <a:noFill/>
+                    </a:ln>
+                  </pic:spPr>
+                </pic:pic>
+              </a:graphicData>
+            </a:graphic>
+          </wp:inline>
+        </w:drawing>
+      </w:r>
+      <w:bookmarkStart w:id="32" w:name="_GoBack"/>
+      <w:bookmarkEnd w:id="32"/>
+    </w:p>
+    <w:p>
+      <w:pPr>
+        <w:pStyle w:val="Corpodetexto"/>
+        <w:jc w:val="both"/>
+        <w:rPr>
+          <w:sz w:val="24"/>
+          <w:szCs w:val="24"/>
+          <w:lang w:val="pt-BR"/>
+        </w:rPr>
+      </w:pPr>
+      <w:r>
+        <w:rPr>
+          <w:sz w:val="24"/>
+          <w:szCs w:val="24"/>
+          <w:lang w:val="pt-BR"/>
+        </w:rPr>
+        <w:t>Figura 4 – Diagrama de Pacotes</w:t>
+      </w:r>
+    </w:p>
+    <w:p>
+      <w:pPr>
+        <w:pStyle w:val="Ttulo2"/>
+        <w:ind w:left="-567" w:firstLine="0"/>
+        <w:rPr>
+          <w:noProof/>
+          <w:snapToGrid/>
+          <w:lang w:val="pt-BR" w:eastAsia="pt-BR"/>
+        </w:rPr>
+      </w:pPr>
+      <w:bookmarkStart w:id="33" w:name="_Toc321036887"/>
+      <w:r>
+        <w:rPr>
+          <w:rFonts w:ascii="Times New Roman" w:hAnsi="Times New Roman"/>
+          <w:sz w:val="24"/>
+          <w:szCs w:val="24"/>
+          <w:lang w:val="pt-BR"/>
+        </w:rPr>
+        <w:lastRenderedPageBreak/>
+        <w:t>Diagrama de componentes</w:t>
+      </w:r>
+      <w:bookmarkEnd w:id="33"/>
+    </w:p>
+    <w:p>
+      <w:pPr>
+        <w:jc w:val="center"/>
+        <w:rPr>
+          <w:lang w:val="pt-BR" w:eastAsia="pt-BR"/>
+        </w:rPr>
+      </w:pPr>
+      <w:r>
+        <w:rPr>
+          <w:noProof/>
+          <w:snapToGrid/>
+          <w:lang w:val="pt-BR" w:eastAsia="pt-BR"/>
+        </w:rPr>
+        <w:drawing>
+          <wp:inline distT="0" distB="0" distL="0" distR="0">
+            <wp:extent cx="5943600" cy="5475817"/>
+            <wp:effectExtent l="0" t="0" r="0" b="0"/>
+            <wp:docPr id="16" name="Imagem 16" descr="C:\Users\nagem\Desktop\Diagrama de Componentes.jpg"/>
+            <wp:cNvGraphicFramePr>
+              <a:graphicFrameLocks xmlns:a="http://schemas.openxmlformats.org/drawingml/2006/main" noChangeAspect="1"/>
+            </wp:cNvGraphicFramePr>
+            <a:graphic xmlns:a="http://schemas.openxmlformats.org/drawingml/2006/main">
+              <a:graphicData uri="http://schemas.openxmlformats.org/drawingml/2006/picture">
+                <pic:pic xmlns:pic="http://schemas.openxmlformats.org/drawingml/2006/picture">
+                  <pic:nvPicPr>
+                    <pic:cNvPr id="0" name="Picture 9" descr="C:\Users\nagem\Desktop\Diagrama de Componentes.jpg"/>
+                    <pic:cNvPicPr>
+                      <a:picLocks noChangeAspect="1" noChangeArrowheads="1"/>
+                    </pic:cNvPicPr>
+                  </pic:nvPicPr>
+                  <pic:blipFill>
+                    <a:blip r:embed="rId11">
                       <a:extLst>
                         <a:ext uri="{28A0092B-C50C-407E-A947-70E740481C1C}">
                           <a14:useLocalDpi xmlns:a14="http://schemas.microsoft.com/office/drawing/2010/main" val="0"/>
@@ -4290,111 +4395,6 @@
           <w:szCs w:val="24"/>
           <w:lang w:val="pt-BR"/>
         </w:rPr>
-        <w:t>Figura 4 – Diagrama de Pacotes</w:t>
-      </w:r>
-    </w:p>
-    <w:p>
-      <w:pPr>
-        <w:pStyle w:val="Ttulo2"/>
-        <w:ind w:left="-567" w:firstLine="0"/>
-        <w:rPr>
-          <w:noProof/>
-          <w:snapToGrid/>
-          <w:lang w:val="pt-BR" w:eastAsia="pt-BR"/>
-        </w:rPr>
-      </w:pPr>
-      <w:bookmarkStart w:id="33" w:name="_Toc321036887"/>
-      <w:r>
-        <w:rPr>
-          <w:rFonts w:ascii="Times New Roman" w:hAnsi="Times New Roman"/>
-          <w:sz w:val="24"/>
-          <w:szCs w:val="24"/>
-          <w:lang w:val="pt-BR"/>
-        </w:rPr>
-        <w:lastRenderedPageBreak/>
-        <w:t>Diagrama de componentes</w:t>
-      </w:r>
-      <w:bookmarkEnd w:id="33"/>
-    </w:p>
-    <w:p>
-      <w:pPr>
-        <w:jc w:val="center"/>
-        <w:rPr>
-          <w:lang w:val="pt-BR" w:eastAsia="pt-BR"/>
-        </w:rPr>
-      </w:pPr>
-      <w:r>
-        <w:rPr>
-          <w:noProof/>
-          <w:snapToGrid/>
-          <w:lang w:val="pt-BR" w:eastAsia="pt-BR"/>
-        </w:rPr>
-        <w:drawing>
-          <wp:inline distT="0" distB="0" distL="0" distR="0">
-            <wp:extent cx="5943600" cy="5475817"/>
-            <wp:effectExtent l="0" t="0" r="0" b="0"/>
-            <wp:docPr id="16" name="Imagem 16" descr="C:\Users\nagem\Desktop\Diagrama de Componentes.jpg"/>
-            <wp:cNvGraphicFramePr>
-              <a:graphicFrameLocks xmlns:a="http://schemas.openxmlformats.org/drawingml/2006/main" noChangeAspect="1"/>
-            </wp:cNvGraphicFramePr>
-            <a:graphic xmlns:a="http://schemas.openxmlformats.org/drawingml/2006/main">
-              <a:graphicData uri="http://schemas.openxmlformats.org/drawingml/2006/picture">
-                <pic:pic xmlns:pic="http://schemas.openxmlformats.org/drawingml/2006/picture">
-                  <pic:nvPicPr>
-                    <pic:cNvPr id="0" name="Picture 9" descr="C:\Users\nagem\Desktop\Diagrama de Componentes.jpg"/>
-                    <pic:cNvPicPr>
-                      <a:picLocks noChangeAspect="1" noChangeArrowheads="1"/>
-                    </pic:cNvPicPr>
-                  </pic:nvPicPr>
-                  <pic:blipFill>
-                    <a:blip r:embed="rId10">
-                      <a:extLst>
-                        <a:ext uri="{28A0092B-C50C-407E-A947-70E740481C1C}">
-                          <a14:useLocalDpi xmlns:a14="http://schemas.microsoft.com/office/drawing/2010/main" val="0"/>
-                        </a:ext>
-                      </a:extLst>
-                    </a:blip>
-                    <a:srcRect/>
-                    <a:stretch>
-                      <a:fillRect/>
-                    </a:stretch>
-                  </pic:blipFill>
-                  <pic:spPr bwMode="auto">
-                    <a:xfrm>
-                      <a:off x="0" y="0"/>
-                      <a:ext cx="5943600" cy="5475817"/>
-                    </a:xfrm>
-                    <a:prstGeom prst="rect">
-                      <a:avLst/>
-                    </a:prstGeom>
-                    <a:noFill/>
-                    <a:ln>
-                      <a:noFill/>
-                    </a:ln>
-                  </pic:spPr>
-                </pic:pic>
-              </a:graphicData>
-            </a:graphic>
-          </wp:inline>
-        </w:drawing>
-      </w:r>
-    </w:p>
-    <w:p>
-      <w:pPr>
-        <w:pStyle w:val="Corpodetexto"/>
-        <w:jc w:val="both"/>
-        <w:rPr>
-          <w:sz w:val="24"/>
-          <w:szCs w:val="24"/>
-          <w:lang w:val="pt-BR"/>
-        </w:rPr>
-      </w:pPr>
-      <w:r>
-        <w:rPr>
-          <w:sz w:val="24"/>
-          <w:szCs w:val="24"/>
-          <w:lang w:val="pt-BR"/>
-        </w:rPr>
         <w:t>Figura 5 – Diagrama de Diagrama de Componentes</w:t>
       </w:r>
     </w:p>
@@ -4497,7 +4497,7 @@
                     </pic:cNvPicPr>
                   </pic:nvPicPr>
                   <pic:blipFill>
-                    <a:blip r:embed="rId11">
+                    <a:blip r:embed="rId12">
                       <a:extLst>
                         <a:ext uri="{28A0092B-C50C-407E-A947-70E740481C1C}">
                           <a14:useLocalDpi xmlns:a14="http://schemas.microsoft.com/office/drawing/2010/main" val="0"/>
@@ -4846,7 +4846,7 @@
                     </pic:cNvPicPr>
                   </pic:nvPicPr>
                   <pic:blipFill>
-                    <a:blip r:embed="rId12">
+                    <a:blip r:embed="rId13">
                       <a:extLst>
                         <a:ext uri="{28A0092B-C50C-407E-A947-70E740481C1C}">
                           <a14:useLocalDpi xmlns:a14="http://schemas.microsoft.com/office/drawing/2010/main" val="0"/>
@@ -4919,8 +4919,8 @@
       </w:pPr>
     </w:p>
     <w:sectPr>
-      <w:headerReference w:type="default" r:id="rId13"/>
-      <w:footerReference w:type="default" r:id="rId14"/>
+      <w:headerReference w:type="default" r:id="rId14"/>
+      <w:footerReference w:type="default" r:id="rId15"/>
       <w:pgSz w:w="12240" w:h="15840" w:code="1"/>
       <w:pgMar w:top="1417" w:right="1440" w:bottom="1417" w:left="1440" w:header="720" w:footer="720" w:gutter="0"/>
       <w:cols w:space="720"/>
@@ -5079,7 +5079,7 @@
               <w:noProof/>
               <w:lang w:val="pt-BR"/>
             </w:rPr>
-            <w:t>5</w:t>
+            <w:t>6</w:t>
           </w:r>
           <w:r>
             <w:rPr>
@@ -5095,15 +5095,29 @@
             </w:rPr>
             <w:t>of</w:t>
           </w:r>
-          <w:fldSimple w:instr=" NUMPAGES  \* MERGEFORMAT ">
-            <w:r>
-              <w:rPr>
-                <w:rStyle w:val="Nmerodepgina"/>
-                <w:noProof/>
-              </w:rPr>
-              <w:t>9</w:t>
-            </w:r>
-          </w:fldSimple>
+          <w:r>
+            <w:fldChar w:fldCharType="begin"/>
+          </w:r>
+          <w:r>
+            <w:instrText xml:space="preserve"> NUMPAGES  \* MERGEFORMAT </w:instrText>
+          </w:r>
+          <w:r>
+            <w:fldChar w:fldCharType="separate"/>
+          </w:r>
+          <w:r>
+            <w:rPr>
+              <w:rStyle w:val="Nmerodepgina"/>
+              <w:noProof/>
+            </w:rPr>
+            <w:t>9</w:t>
+          </w:r>
+          <w:r>
+            <w:rPr>
+              <w:rStyle w:val="Nmerodepgina"/>
+              <w:noProof/>
+            </w:rPr>
+            <w:fldChar w:fldCharType="end"/>
+          </w:r>
         </w:p>
       </w:tc>
     </w:tr>

</xml_diff>